<commit_message>
user & admin Field Changed With Emoje
</commit_message>
<xml_diff>
--- a/docs/UseCaseDiagram/USCASE_LIST.docx
+++ b/docs/UseCaseDiagram/USCASE_LIST.docx
@@ -182,35 +182,24 @@
         </w:rPr>
         <w:t>ADD CONTACT INFO</w:t>
       </w:r>
-    </w:p>
-    <w:p>
-      <w:pPr>
-        <w:rPr>
-          <w:sz w:val="36"/>
-          <w:szCs w:val="36"/>
-          <w:lang w:val="en-US"/>
-        </w:rPr>
-      </w:pPr>
       <w:r>
         <w:rPr>
           <w:noProof/>
-          <w:sz w:val="36"/>
-          <w:szCs w:val="36"/>
           <w:lang w:val="en-US"/>
         </w:rPr>
         <w:drawing>
-          <wp:anchor distT="0" distB="0" distL="114300" distR="114300" simplePos="0" relativeHeight="251660288" behindDoc="0" locked="0" layoutInCell="1" allowOverlap="1" wp14:anchorId="412DA0E9" wp14:editId="523E0B28">
+          <wp:anchor distT="0" distB="0" distL="114300" distR="114300" simplePos="0" relativeHeight="251658240" behindDoc="0" locked="0" layoutInCell="1" allowOverlap="1" wp14:anchorId="29EA2D60" wp14:editId="0B4015E1">
             <wp:simplePos x="0" y="0"/>
             <wp:positionH relativeFrom="column">
-              <wp:posOffset>-233680</wp:posOffset>
+              <wp:posOffset>-410495</wp:posOffset>
             </wp:positionH>
             <wp:positionV relativeFrom="paragraph">
-              <wp:posOffset>354330</wp:posOffset>
+              <wp:posOffset>329565</wp:posOffset>
             </wp:positionV>
-            <wp:extent cx="6307455" cy="3877945"/>
-            <wp:effectExtent l="0" t="0" r="4445" b="0"/>
+            <wp:extent cx="6710045" cy="5457825"/>
+            <wp:effectExtent l="0" t="0" r="0" b="3175"/>
             <wp:wrapTopAndBottom/>
-            <wp:docPr id="1" name="Picture 1"/>
+            <wp:docPr id="2" name="Picture 2"/>
             <wp:cNvGraphicFramePr>
               <a:graphicFrameLocks xmlns:a="http://schemas.openxmlformats.org/drawingml/2006/main" noChangeAspect="1"/>
             </wp:cNvGraphicFramePr>
@@ -218,7 +207,7 @@
               <a:graphicData uri="http://schemas.openxmlformats.org/drawingml/2006/picture">
                 <pic:pic xmlns:pic="http://schemas.openxmlformats.org/drawingml/2006/picture">
                   <pic:nvPicPr>
-                    <pic:cNvPr id="1" name=""/>
+                    <pic:cNvPr id="2" name=""/>
                     <pic:cNvPicPr/>
                   </pic:nvPicPr>
                   <pic:blipFill>
@@ -236,7 +225,7 @@
                   <pic:spPr>
                     <a:xfrm>
                       <a:off x="0" y="0"/>
-                      <a:ext cx="6307455" cy="3877945"/>
+                      <a:ext cx="6710045" cy="5457825"/>
                     </a:xfrm>
                     <a:prstGeom prst="rect">
                       <a:avLst/>
@@ -254,21 +243,6 @@
           </wp:anchor>
         </w:drawing>
       </w:r>
-    </w:p>
-    <w:p>
-      <w:pPr>
-        <w:ind w:left="-1440" w:right="15398"/>
-      </w:pPr>
-    </w:p>
-    <w:p>
-      <w:pPr>
-        <w:ind w:left="360"/>
-        <w:rPr>
-          <w:sz w:val="36"/>
-          <w:szCs w:val="36"/>
-          <w:lang w:val="en-US"/>
-        </w:rPr>
-      </w:pPr>
     </w:p>
     <w:sectPr>
       <w:pgSz w:w="11906" w:h="16838"/>

</xml_diff>

<commit_message>
List Removed, Only Diagram.
</commit_message>
<xml_diff>
--- a/docs/UseCaseDiagram/USCASE_LIST.docx
+++ b/docs/UseCaseDiagram/USCASE_LIST.docx
@@ -4,184 +4,15 @@
   <w:body>
     <w:p>
       <w:pPr>
+        <w:tabs>
+          <w:tab w:val="left" w:pos="720"/>
+        </w:tabs>
         <w:rPr>
           <w:sz w:val="36"/>
           <w:szCs w:val="36"/>
           <w:lang w:val="en-US"/>
         </w:rPr>
       </w:pPr>
-      <w:r>
-        <w:rPr>
-          <w:sz w:val="36"/>
-          <w:szCs w:val="36"/>
-          <w:lang w:val="en-US"/>
-        </w:rPr>
-        <w:t>USRE SIDE CASES</w:t>
-      </w:r>
-    </w:p>
-    <w:p>
-      <w:pPr>
-        <w:rPr>
-          <w:sz w:val="36"/>
-          <w:szCs w:val="36"/>
-          <w:lang w:val="en-US"/>
-        </w:rPr>
-      </w:pPr>
-    </w:p>
-    <w:p>
-      <w:pPr>
-        <w:pStyle w:val="ListParagraph"/>
-        <w:numPr>
-          <w:ilvl w:val="0"/>
-          <w:numId w:val="3"/>
-        </w:numPr>
-        <w:rPr>
-          <w:sz w:val="36"/>
-          <w:szCs w:val="36"/>
-          <w:lang w:val="en-US"/>
-        </w:rPr>
-      </w:pPr>
-      <w:r>
-        <w:rPr>
-          <w:sz w:val="36"/>
-          <w:szCs w:val="36"/>
-          <w:lang w:val="en-US"/>
-        </w:rPr>
-        <w:t>VIEW ANIMALS</w:t>
-      </w:r>
-    </w:p>
-    <w:p>
-      <w:pPr>
-        <w:pStyle w:val="ListParagraph"/>
-        <w:numPr>
-          <w:ilvl w:val="0"/>
-          <w:numId w:val="3"/>
-        </w:numPr>
-        <w:rPr>
-          <w:sz w:val="36"/>
-          <w:szCs w:val="36"/>
-          <w:lang w:val="en-US"/>
-        </w:rPr>
-      </w:pPr>
-      <w:r>
-        <w:rPr>
-          <w:sz w:val="36"/>
-          <w:szCs w:val="36"/>
-          <w:lang w:val="en-US"/>
-        </w:rPr>
-        <w:t>LOGIN INFO/PASSWORD</w:t>
-      </w:r>
-    </w:p>
-    <w:p>
-      <w:pPr>
-        <w:pStyle w:val="ListParagraph"/>
-        <w:numPr>
-          <w:ilvl w:val="0"/>
-          <w:numId w:val="3"/>
-        </w:numPr>
-        <w:rPr>
-          <w:sz w:val="36"/>
-          <w:szCs w:val="36"/>
-          <w:lang w:val="en-US"/>
-        </w:rPr>
-      </w:pPr>
-      <w:r>
-        <w:rPr>
-          <w:sz w:val="36"/>
-          <w:szCs w:val="36"/>
-          <w:lang w:val="en-US"/>
-        </w:rPr>
-        <w:t>CONTACT INFO. OF DOCTOR</w:t>
-      </w:r>
-    </w:p>
-    <w:p>
-      <w:pPr>
-        <w:pStyle w:val="ListParagraph"/>
-        <w:rPr>
-          <w:sz w:val="36"/>
-          <w:szCs w:val="36"/>
-          <w:lang w:val="en-US"/>
-        </w:rPr>
-      </w:pPr>
-    </w:p>
-    <w:p>
-      <w:pPr>
-        <w:rPr>
-          <w:sz w:val="36"/>
-          <w:szCs w:val="36"/>
-          <w:lang w:val="en-US"/>
-        </w:rPr>
-      </w:pPr>
-    </w:p>
-    <w:p>
-      <w:pPr>
-        <w:rPr>
-          <w:sz w:val="36"/>
-          <w:szCs w:val="36"/>
-          <w:lang w:val="en-US"/>
-        </w:rPr>
-      </w:pPr>
-      <w:r>
-        <w:rPr>
-          <w:sz w:val="36"/>
-          <w:szCs w:val="36"/>
-          <w:lang w:val="en-US"/>
-        </w:rPr>
-        <w:t>ADMIN SIDE CASES</w:t>
-      </w:r>
-    </w:p>
-    <w:p>
-      <w:pPr>
-        <w:rPr>
-          <w:sz w:val="36"/>
-          <w:szCs w:val="36"/>
-          <w:lang w:val="en-US"/>
-        </w:rPr>
-      </w:pPr>
-    </w:p>
-    <w:p>
-      <w:pPr>
-        <w:pStyle w:val="ListParagraph"/>
-        <w:numPr>
-          <w:ilvl w:val="0"/>
-          <w:numId w:val="4"/>
-        </w:numPr>
-        <w:rPr>
-          <w:sz w:val="36"/>
-          <w:szCs w:val="36"/>
-          <w:lang w:val="en-US"/>
-        </w:rPr>
-      </w:pPr>
-      <w:r>
-        <w:rPr>
-          <w:sz w:val="36"/>
-          <w:szCs w:val="36"/>
-          <w:lang w:val="en-US"/>
-        </w:rPr>
-        <w:t>ADD NEW ANIMALS</w:t>
-      </w:r>
-    </w:p>
-    <w:p>
-      <w:pPr>
-        <w:pStyle w:val="ListParagraph"/>
-        <w:numPr>
-          <w:ilvl w:val="0"/>
-          <w:numId w:val="4"/>
-        </w:numPr>
-        <w:rPr>
-          <w:sz w:val="36"/>
-          <w:szCs w:val="36"/>
-          <w:lang w:val="en-US"/>
-        </w:rPr>
-      </w:pPr>
-      <w:r>
-        <w:rPr>
-          <w:sz w:val="36"/>
-          <w:szCs w:val="36"/>
-          <w:lang w:val="en-US"/>
-        </w:rPr>
-        <w:t>ADD CONTACT INFO</w:t>
-      </w:r>
       <w:r>
         <w:rPr>
           <w:noProof/>

</xml_diff>

<commit_message>
Admin Changed with Devloper
</commit_message>
<xml_diff>
--- a/docs/UseCaseDiagram/USCASE_LIST.docx
+++ b/docs/UseCaseDiagram/USCASE_LIST.docx
@@ -16,21 +16,15 @@
       <w:r>
         <w:rPr>
           <w:noProof/>
+          <w:sz w:val="36"/>
+          <w:szCs w:val="36"/>
           <w:lang w:val="en-US"/>
         </w:rPr>
         <w:drawing>
-          <wp:anchor distT="0" distB="0" distL="114300" distR="114300" simplePos="0" relativeHeight="251658240" behindDoc="0" locked="0" layoutInCell="1" allowOverlap="1" wp14:anchorId="29EA2D60" wp14:editId="0B4015E1">
-            <wp:simplePos x="0" y="0"/>
-            <wp:positionH relativeFrom="column">
-              <wp:posOffset>-410495</wp:posOffset>
-            </wp:positionH>
-            <wp:positionV relativeFrom="paragraph">
-              <wp:posOffset>329565</wp:posOffset>
-            </wp:positionV>
-            <wp:extent cx="6710045" cy="5457825"/>
-            <wp:effectExtent l="0" t="0" r="0" b="3175"/>
-            <wp:wrapTopAndBottom/>
-            <wp:docPr id="2" name="Picture 2"/>
+          <wp:inline distT="0" distB="0" distL="0" distR="0" wp14:anchorId="4479C2AB" wp14:editId="189C7D3C">
+            <wp:extent cx="5731510" cy="4540885"/>
+            <wp:effectExtent l="0" t="0" r="0" b="5715"/>
+            <wp:docPr id="3" name="Picture 3"/>
             <wp:cNvGraphicFramePr>
               <a:graphicFrameLocks xmlns:a="http://schemas.openxmlformats.org/drawingml/2006/main" noChangeAspect="1"/>
             </wp:cNvGraphicFramePr>
@@ -38,7 +32,7 @@
               <a:graphicData uri="http://schemas.openxmlformats.org/drawingml/2006/picture">
                 <pic:pic xmlns:pic="http://schemas.openxmlformats.org/drawingml/2006/picture">
                   <pic:nvPicPr>
-                    <pic:cNvPr id="2" name=""/>
+                    <pic:cNvPr id="3" name=""/>
                     <pic:cNvPicPr/>
                   </pic:nvPicPr>
                   <pic:blipFill>
@@ -56,7 +50,7 @@
                   <pic:spPr>
                     <a:xfrm>
                       <a:off x="0" y="0"/>
-                      <a:ext cx="6710045" cy="5457825"/>
+                      <a:ext cx="5731510" cy="4540885"/>
                     </a:xfrm>
                     <a:prstGeom prst="rect">
                       <a:avLst/>
@@ -65,13 +59,7 @@
                 </pic:pic>
               </a:graphicData>
             </a:graphic>
-            <wp14:sizeRelH relativeFrom="page">
-              <wp14:pctWidth>0</wp14:pctWidth>
-            </wp14:sizeRelH>
-            <wp14:sizeRelV relativeFrom="page">
-              <wp14:pctHeight>0</wp14:pctHeight>
-            </wp14:sizeRelV>
-          </wp:anchor>
+          </wp:inline>
         </w:drawing>
       </w:r>
     </w:p>

</xml_diff>